<commit_message>
Module 8: Fitting Basic Models
</commit_message>
<xml_diff>
--- a/docs/manuscript_datanalysis_exxercise.docx
+++ b/docs/manuscript_datanalysis_exxercise.docx
@@ -46,6 +46,17 @@
       </w:r>
       <w:r>
         <w:t xml:space="preserve">Panthayi</w:t>
+      </w:r>
+    </w:p>
+    <w:p>
+      <w:pPr>
+        <w:pStyle w:val="SourceCode"/>
+      </w:pPr>
+      <w:r>
+        <w:rPr>
+          <w:rStyle w:val="VerbatimChar"/>
+        </w:rPr>
+        <w:t xml:space="preserve">Warning: package 'knitr' was built under R version 4.2.3</w:t>
       </w:r>
     </w:p>
     <w:p>

</xml_diff>